<commit_message>
Load test - rejestracja TODO: pakowanie czesci randomow do zmiennych?, usuwanie danych z bazy po tescie i sprawdzanie czy serwer odpowiedzial poprawnie
</commit_message>
<xml_diff>
--- a/tests/TestCases.docx
+++ b/tests/TestCases.docx
@@ -70,7 +70,19 @@
         </w:numPr>
       </w:pPr>
       <w:r>
-        <w:t>Czekanie na odpowiedź.</w:t>
+        <w:t>Sprawdzenie odpowiedzi.</w:t>
+      </w:r>
+    </w:p>
+    <w:p>
+      <w:pPr>
+        <w:pStyle w:val="ListParagraph"/>
+        <w:numPr>
+          <w:ilvl w:val="0"/>
+          <w:numId w:val="1"/>
+        </w:numPr>
+      </w:pPr>
+      <w:r>
+        <w:t>Rejestracja</w:t>
       </w:r>
     </w:p>
     <w:p>
@@ -82,19 +94,85 @@
         </w:numPr>
       </w:pPr>
       <w:r>
+        <w:t>Przejście na stronę rejestracji.</w:t>
+      </w:r>
+    </w:p>
+    <w:p>
+      <w:pPr>
+        <w:pStyle w:val="ListParagraph"/>
+        <w:numPr>
+          <w:ilvl w:val="1"/>
+          <w:numId w:val="1"/>
+        </w:numPr>
+      </w:pPr>
+      <w:r>
+        <w:t>Uzupełnienie formularza o:</w:t>
+      </w:r>
+    </w:p>
+    <w:p>
+      <w:pPr>
+        <w:pStyle w:val="ListParagraph"/>
+        <w:numPr>
+          <w:ilvl w:val="2"/>
+          <w:numId w:val="1"/>
+        </w:numPr>
+      </w:pPr>
+      <w:r>
+        <w:t>Login,</w:t>
+      </w:r>
+    </w:p>
+    <w:p>
+      <w:pPr>
+        <w:pStyle w:val="ListParagraph"/>
+        <w:numPr>
+          <w:ilvl w:val="2"/>
+          <w:numId w:val="1"/>
+        </w:numPr>
+      </w:pPr>
+      <w:r>
+        <w:t>Hasło,</w:t>
+      </w:r>
+    </w:p>
+    <w:p>
+      <w:pPr>
+        <w:pStyle w:val="ListParagraph"/>
+        <w:numPr>
+          <w:ilvl w:val="2"/>
+          <w:numId w:val="1"/>
+        </w:numPr>
+      </w:pPr>
+      <w:r>
+        <w:t>Adres email.</w:t>
+      </w:r>
+    </w:p>
+    <w:p>
+      <w:pPr>
+        <w:pStyle w:val="ListParagraph"/>
+        <w:numPr>
+          <w:ilvl w:val="1"/>
+          <w:numId w:val="1"/>
+        </w:numPr>
+      </w:pPr>
+      <w:r>
+        <w:t xml:space="preserve">Wciśnięcie przycisku </w:t>
+      </w:r>
+      <w:r>
+        <w:rPr>
+          <w:i/>
+        </w:rPr>
+        <w:t>Zarejestruj się.</w:t>
+      </w:r>
+    </w:p>
+    <w:p>
+      <w:pPr>
+        <w:pStyle w:val="ListParagraph"/>
+        <w:numPr>
+          <w:ilvl w:val="1"/>
+          <w:numId w:val="1"/>
+        </w:numPr>
+      </w:pPr>
+      <w:r>
         <w:t>Sprawdzenie odpowiedzi.</w:t>
-      </w:r>
-    </w:p>
-    <w:p>
-      <w:pPr>
-        <w:pStyle w:val="ListParagraph"/>
-        <w:numPr>
-          <w:ilvl w:val="0"/>
-          <w:numId w:val="1"/>
-        </w:numPr>
-      </w:pPr>
-      <w:r>
-        <w:t>TODO</w:t>
       </w:r>
       <w:bookmarkStart w:id="0" w:name="_GoBack"/>
       <w:bookmarkEnd w:id="0"/>
@@ -136,7 +214,7 @@
         <w:ind w:left="1440" w:hanging="360"/>
       </w:pPr>
     </w:lvl>
-    <w:lvl w:ilvl="2" w:tplc="0415001B" w:tentative="1">
+    <w:lvl w:ilvl="2" w:tplc="0415001B">
       <w:start w:val="1"/>
       <w:numFmt w:val="lowerRoman"/>
       <w:lvlText w:val="%3."/>
@@ -145,7 +223,7 @@
         <w:ind w:left="2160" w:hanging="180"/>
       </w:pPr>
     </w:lvl>
-    <w:lvl w:ilvl="3" w:tplc="0415000F" w:tentative="1">
+    <w:lvl w:ilvl="3" w:tplc="0415000F">
       <w:start w:val="1"/>
       <w:numFmt w:val="decimal"/>
       <w:lvlText w:val="%4."/>

</xml_diff>

<commit_message>
kilka ulepszeń - wprowadzenie zmiennych, dodatkowe asercje itd
</commit_message>
<xml_diff>
--- a/tests/TestCases.docx
+++ b/tests/TestCases.docx
@@ -174,6 +174,121 @@
       <w:r>
         <w:t>Sprawdzenie odpowiedzi.</w:t>
       </w:r>
+    </w:p>
+    <w:p>
+      <w:pPr>
+        <w:pStyle w:val="ListParagraph"/>
+        <w:numPr>
+          <w:ilvl w:val="1"/>
+          <w:numId w:val="1"/>
+        </w:numPr>
+      </w:pPr>
+      <w:r>
+        <w:t>C</w:t>
+      </w:r>
+    </w:p>
+    <w:p>
+      <w:pPr>
+        <w:pStyle w:val="ListParagraph"/>
+        <w:ind w:left="1440"/>
+      </w:pPr>
+    </w:p>
+    <w:p>
+      <w:pPr>
+        <w:pStyle w:val="ListParagraph"/>
+        <w:ind w:left="1440"/>
+      </w:pPr>
+    </w:p>
+    <w:p>
+      <w:pPr>
+        <w:pStyle w:val="ListParagraph"/>
+        <w:ind w:left="1440"/>
+      </w:pPr>
+    </w:p>
+    <w:p>
+      <w:pPr>
+        <w:pStyle w:val="ListParagraph"/>
+        <w:ind w:left="1440"/>
+      </w:pPr>
+      <w:r>
+        <w:t>TODO:</w:t>
+      </w:r>
+      <w:r>
+        <w:br/>
+      </w:r>
+      <w:r>
+        <w:t xml:space="preserve">- </w:t>
+      </w:r>
+      <w:r>
+        <w:t>1. Adres, port, protocol do zmiennych np – register – tam jest user defined variables</w:t>
+      </w:r>
+    </w:p>
+    <w:p>
+      <w:pPr>
+        <w:pStyle w:val="ListParagraph"/>
+        <w:ind w:left="1440"/>
+      </w:pPr>
+      <w:r>
+        <w:t xml:space="preserve">- </w:t>
+      </w:r>
+      <w:r>
+        <w:t>2. Asercja GETa – np czy odpowiedz to 200, jezeli udane</w:t>
+      </w:r>
+      <w:r>
+        <w:br/>
+      </w:r>
+      <w:r>
+        <w:t xml:space="preserve">- </w:t>
+      </w:r>
+      <w:r>
+        <w:t>3. Wyjebanie niepotrzebnych rzeczy np Uniform Random Timer</w:t>
+      </w:r>
+    </w:p>
+    <w:p>
+      <w:pPr>
+        <w:pStyle w:val="ListParagraph"/>
+        <w:ind w:left="1440"/>
+      </w:pPr>
+      <w:r>
+        <w:t xml:space="preserve">- </w:t>
+      </w:r>
+      <w:r>
+        <w:t>7. W logging w asercji sprawdzac czy token nie jest pusty</w:t>
+      </w:r>
+      <w:r>
+        <w:br/>
+        <w:t>4. Ogarnięcie teardown – w register czyszczenie tabeli users</w:t>
+      </w:r>
+    </w:p>
+    <w:p>
+      <w:pPr>
+        <w:pStyle w:val="ListParagraph"/>
+        <w:ind w:left="1440"/>
+      </w:pPr>
+      <w:r>
+        <w:t>5. dodanie precondition w login – czyli dodanie usera seba/seba</w:t>
+      </w:r>
+    </w:p>
+    <w:p>
+      <w:pPr>
+        <w:pStyle w:val="ListParagraph"/>
+        <w:ind w:left="1440"/>
+      </w:pPr>
+      <w:r>
+        <w:t>6. nadanie znaczących nazw</w:t>
+      </w:r>
+    </w:p>
+    <w:p>
+      <w:pPr>
+        <w:pStyle w:val="ListParagraph"/>
+        <w:ind w:left="1440"/>
+      </w:pPr>
+    </w:p>
+    <w:p>
+      <w:pPr>
+        <w:pStyle w:val="ListParagraph"/>
+        <w:ind w:left="1440"/>
+      </w:pPr>
       <w:bookmarkStart w:id="0" w:name="_GoBack"/>
       <w:bookmarkEnd w:id="0"/>
     </w:p>

</xml_diff>

<commit_message>
Sprawdzenie czy istnieje user przed logowaniem
</commit_message>
<xml_diff>
--- a/tests/TestCases.docx
+++ b/tests/TestCases.docx
@@ -174,123 +174,23 @@
       <w:r>
         <w:t>Sprawdzenie odpowiedzi.</w:t>
       </w:r>
-    </w:p>
-    <w:p>
-      <w:pPr>
-        <w:pStyle w:val="ListParagraph"/>
-        <w:numPr>
-          <w:ilvl w:val="1"/>
-          <w:numId w:val="1"/>
-        </w:numPr>
-      </w:pPr>
-      <w:r>
-        <w:t>C</w:t>
-      </w:r>
-    </w:p>
-    <w:p>
-      <w:pPr>
-        <w:pStyle w:val="ListParagraph"/>
-        <w:ind w:left="1440"/>
-      </w:pPr>
-    </w:p>
-    <w:p>
-      <w:pPr>
-        <w:pStyle w:val="ListParagraph"/>
-        <w:ind w:left="1440"/>
-      </w:pPr>
-    </w:p>
-    <w:p>
-      <w:pPr>
-        <w:pStyle w:val="ListParagraph"/>
-        <w:ind w:left="1440"/>
-      </w:pPr>
-    </w:p>
-    <w:p>
-      <w:pPr>
-        <w:pStyle w:val="ListParagraph"/>
-        <w:ind w:left="1440"/>
-      </w:pPr>
-      <w:r>
-        <w:t>TODO:</w:t>
-      </w:r>
-      <w:r>
-        <w:br/>
-      </w:r>
-      <w:r>
-        <w:t xml:space="preserve">- </w:t>
-      </w:r>
-      <w:r>
-        <w:t>1. Adres, port, protocol do zmiennych np – register – tam jest user defined variables</w:t>
-      </w:r>
-    </w:p>
-    <w:p>
-      <w:pPr>
-        <w:pStyle w:val="ListParagraph"/>
-        <w:ind w:left="1440"/>
-      </w:pPr>
-      <w:r>
-        <w:t xml:space="preserve">- </w:t>
-      </w:r>
-      <w:r>
-        <w:t>2. Asercja GETa – np czy odpowiedz to 200, jezeli udane</w:t>
-      </w:r>
-      <w:r>
-        <w:br/>
-      </w:r>
-      <w:r>
-        <w:t xml:space="preserve">- </w:t>
-      </w:r>
-      <w:r>
-        <w:t>3. Wyjebanie niepotrzebnych rzeczy np Uniform Random Timer</w:t>
-      </w:r>
-    </w:p>
-    <w:p>
-      <w:pPr>
-        <w:pStyle w:val="ListParagraph"/>
-        <w:ind w:left="1440"/>
-      </w:pPr>
-      <w:r>
-        <w:t xml:space="preserve">- </w:t>
-      </w:r>
-      <w:r>
-        <w:t>7. W logging w asercji sprawdzac czy token nie jest pusty</w:t>
-      </w:r>
-      <w:r>
-        <w:br/>
-        <w:t>4. Ogarnięcie teardown – w register czyszczenie tabeli users</w:t>
-      </w:r>
-    </w:p>
-    <w:p>
-      <w:pPr>
-        <w:pStyle w:val="ListParagraph"/>
-        <w:ind w:left="1440"/>
-      </w:pPr>
-      <w:r>
-        <w:t>5. dodanie precondition w login – czyli dodanie usera seba/seba</w:t>
-      </w:r>
-    </w:p>
-    <w:p>
-      <w:pPr>
-        <w:pStyle w:val="ListParagraph"/>
-        <w:ind w:left="1440"/>
-      </w:pPr>
-      <w:r>
-        <w:t>6. nadanie znaczących nazw</w:t>
-      </w:r>
-    </w:p>
-    <w:p>
-      <w:pPr>
-        <w:pStyle w:val="ListParagraph"/>
-        <w:ind w:left="1440"/>
-      </w:pPr>
-    </w:p>
-    <w:p>
-      <w:pPr>
-        <w:pStyle w:val="ListParagraph"/>
-        <w:ind w:left="1440"/>
-      </w:pPr>
       <w:bookmarkStart w:id="0" w:name="_GoBack"/>
       <w:bookmarkEnd w:id="0"/>
+      <w:r>
+        <w:rPr>
+          <w:lang w:val="en-US"/>
+        </w:rPr>
+        <w:br/>
+      </w:r>
+    </w:p>
+    <w:p>
+      <w:pPr>
+        <w:pStyle w:val="ListParagraph"/>
+        <w:ind w:left="1440"/>
+        <w:rPr>
+          <w:lang w:val="en-US"/>
+        </w:rPr>
+      </w:pPr>
     </w:p>
     <w:sectPr>
       <w:pgSz w:w="11906" w:h="16838"/>

</xml_diff>